<commit_message>
More updates to code
</commit_message>
<xml_diff>
--- a/Biomass_by_area_time_series_table.docx
+++ b/Biomass_by_area_time_series_table.docx
@@ -6014,6 +6014,8 @@
             </w:r>
           </w:p>
         </w:tc>
+        <w:bookmarkStart w:id="0" w:name="_GoBack"/>
+        <w:bookmarkEnd w:id="0"/>
       </w:tr>
       <w:tr>
         <w:trPr>
@@ -6394,8 +6396,6 @@
               </w:rPr>
               <w:t>--</w:t>
             </w:r>
-            <w:bookmarkStart w:id="0" w:name="_GoBack"/>
-            <w:bookmarkEnd w:id="0"/>
           </w:p>
         </w:tc>
       </w:tr>
@@ -7032,7 +7032,7 @@
                 <w:sz w:val="20"/>
                 <w:szCs w:val="20"/>
               </w:rPr>
-              <w:t>XX</w:t>
+              <w:t>0.244</w:t>
             </w:r>
           </w:p>
         </w:tc>
@@ -7062,7 +7062,7 @@
                 <w:sz w:val="20"/>
                 <w:szCs w:val="20"/>
               </w:rPr>
-              <w:t>XX</w:t>
+              <w:t>1,271</w:t>
             </w:r>
           </w:p>
         </w:tc>
@@ -7122,7 +7122,7 @@
                 <w:sz w:val="20"/>
                 <w:szCs w:val="20"/>
               </w:rPr>
-              <w:t>XX</w:t>
+              <w:t>0.244</w:t>
             </w:r>
           </w:p>
         </w:tc>
@@ -7152,7 +7152,7 @@
                 <w:sz w:val="20"/>
                 <w:szCs w:val="20"/>
               </w:rPr>
-              <w:t>XX</w:t>
+              <w:t>13.3</w:t>
             </w:r>
           </w:p>
         </w:tc>

</xml_diff>